<commit_message>
Fixed a minor styling bug
</commit_message>
<xml_diff>
--- a/readme.docx
+++ b/readme.docx
@@ -1869,15 +1869,6 @@
         <w:rPr>
           <w:rStyle w:val="VerbatimChar"/>
         </w:rPr>
-        <w:t xml:space="preserve">```</w:t>
-      </w:r>
-      <w:r>
-        <w:br w:type="textWrapping"/>
-      </w:r>
-      <w:r>
-        <w:rPr>
-          <w:rStyle w:val="VerbatimChar"/>
-        </w:rPr>
         <w:t xml:space="preserve">custom --get --url &lt;someEndpoint&gt;</w:t>
       </w:r>
       <w:r>
@@ -1942,15 +1933,6 @@
           <w:rStyle w:val="VerbatimChar"/>
         </w:rPr>
         <w:t xml:space="preserve">custom --get --url &lt;someEndpoint&gt;/with/some/{ohyear}/url/params/{981} --data-param '{"is_domain": true}' --data-path '{"ohyeah":"no", "981": "yes"}'</w:t>
-      </w:r>
-      <w:r>
-        <w:br w:type="textWrapping"/>
-      </w:r>
-      <w:r>
-        <w:rPr>
-          <w:rStyle w:val="VerbatimChar"/>
-        </w:rPr>
-        <w:t xml:space="preserve">```</w:t>
       </w:r>
     </w:p>
     <w:p>
@@ -3251,7 +3233,7 @@
     </w:lvl>
   </w:abstractNum>
   <w:abstractNum w:abstractNumId="990">
-    <w:nsid w:val="f5604813"/>
+    <w:nsid w:val="802bb18a"/>
     <w:multiLevelType w:val="multilevel"/>
     <w:lvl w:ilvl="0">
       <w:numFmt w:val="bullet"/>
@@ -3332,7 +3314,7 @@
     </w:lvl>
   </w:abstractNum>
   <w:abstractNum w:abstractNumId="991">
-    <w:nsid w:val="f26619c7"/>
+    <w:nsid w:val="7da1c5ae"/>
     <w:multiLevelType w:val="multilevel"/>
     <w:lvl w:ilvl="0">
       <w:numFmt w:val="bullet"/>

</xml_diff>